<commit_message>
Added a new template
Adjusted the template to be properly formatted.
</commit_message>
<xml_diff>
--- a/template_invoice.docx
+++ b/template_invoice.docx
@@ -1022,6 +1022,15 @@
                 <w:szCs w:val="22"/>
               </w:rPr>
               <w:t xml:space="preserve"> hrs</w:t>
+            </w:r>
+            <w:r>
+              <w:rPr>
+                <w:rFonts w:ascii="Montserrat" w:eastAsia="Montserrat" w:hAnsi="Montserrat" w:cs="Montserrat"/>
+                <w:color w:val="000000"/>
+                <w:sz w:val="22"/>
+                <w:szCs w:val="22"/>
+              </w:rPr>
+              <w:t>.</w:t>
             </w:r>
           </w:p>
         </w:tc>

</xml_diff>